<commit_message>
Updated documentation to most recent format.
git-svn-id: http://Marc-PC/svn/Full@3020 85f15e0e-5137-b144-a863-98bd542365a3
</commit_message>
<xml_diff>
--- a/trunk/output-age-reclass/trunk/deploy/docs/LANDIS-II Age Reclass Output v2.0 User Guide.docx
+++ b/trunk/output-age-reclass/trunk/deploy/docs/LANDIS-II Age Reclass Output v2.0 User Guide.docx
@@ -1,6 +1,6 @@
 
 <file path=word/document.xml><?xml version="1.0" encoding="utf-8"?>
-<w:document xmlns:ve="http://schemas.openxmlformats.org/markup-compatibility/2006" xmlns:o="urn:schemas-microsoft-com:office:office" xmlns:r="http://schemas.openxmlformats.org/officeDocument/2006/relationships" xmlns:m="http://schemas.openxmlformats.org/officeDocument/2006/math" xmlns:v="urn:schemas-microsoft-com:vml" xmlns:wp="http://schemas.openxmlformats.org/drawingml/2006/wordprocessingDrawing" xmlns:w10="urn:schemas-microsoft-com:office:word" xmlns:w="http://schemas.openxmlformats.org/wordprocessingml/2006/main" xmlns:wne="http://schemas.microsoft.com/office/word/2006/wordml">
+<w:document xmlns:wpc="http://schemas.microsoft.com/office/word/2010/wordprocessingCanvas" xmlns:mc="http://schemas.openxmlformats.org/markup-compatibility/2006" xmlns:o="urn:schemas-microsoft-com:office:office" xmlns:r="http://schemas.openxmlformats.org/officeDocument/2006/relationships" xmlns:m="http://schemas.openxmlformats.org/officeDocument/2006/math" xmlns:v="urn:schemas-microsoft-com:vml" xmlns:wp14="http://schemas.microsoft.com/office/word/2010/wordprocessingDrawing" xmlns:wp="http://schemas.openxmlformats.org/drawingml/2006/wordprocessingDrawing" xmlns:w10="urn:schemas-microsoft-com:office:word" xmlns:w="http://schemas.openxmlformats.org/wordprocessingml/2006/main" xmlns:w14="http://schemas.microsoft.com/office/word/2010/wordml" xmlns:wpg="http://schemas.microsoft.com/office/word/2010/wordprocessingGroup" xmlns:wpi="http://schemas.microsoft.com/office/word/2010/wordprocessingInk" xmlns:wne="http://schemas.microsoft.com/office/word/2006/wordml" xmlns:wps="http://schemas.microsoft.com/office/word/2010/wordprocessingShape" mc:Ignorable="w14 wp14">
   <w:body>
     <w:p>
       <w:pPr>
@@ -36,11 +36,21 @@
       <w:r>
         <w:t xml:space="preserve"> v</w:t>
       </w:r>
-      <w:fldSimple w:instr=" DOCPROPERTY  &quot;Extension Version&quot;  \* MERGEFORMAT ">
-        <w:r>
-          <w:t>2.0</w:t>
-        </w:r>
-      </w:fldSimple>
+      <w:r>
+        <w:fldChar w:fldCharType="begin"/>
+      </w:r>
+      <w:r>
+        <w:instrText xml:space="preserve"> DOCPROPERTY  "Extension Version"  \* MERGEFORMAT </w:instrText>
+      </w:r>
+      <w:r>
+        <w:fldChar w:fldCharType="separate"/>
+      </w:r>
+      <w:r>
+        <w:t>2.0</w:t>
+      </w:r>
+      <w:r>
+        <w:fldChar w:fldCharType="end"/>
+      </w:r>
     </w:p>
     <w:p>
       <w:pPr>
@@ -132,14 +142,27 @@
       <w:r>
         <w:t xml:space="preserve">Last Revised:  </w:t>
       </w:r>
-      <w:fldSimple w:instr=" SAVEDATE \@ &quot;MMMM d, yyyy&quot; \* MERGEFORMAT ">
-        <w:r>
-          <w:rPr>
-            <w:noProof/>
-          </w:rPr>
-          <w:t>January 10, 2011</w:t>
-        </w:r>
-      </w:fldSimple>
+      <w:r>
+        <w:fldChar w:fldCharType="begin"/>
+      </w:r>
+      <w:r>
+        <w:instrText xml:space="preserve"> SAVEDATE \@ "MMMM d, yyyy" \* MERGEFORMAT </w:instrText>
+      </w:r>
+      <w:r>
+        <w:fldChar w:fldCharType="separate"/>
+      </w:r>
+      <w:r>
+        <w:rPr>
+          <w:noProof/>
+        </w:rPr>
+        <w:t>June 15, 2011</w:t>
+      </w:r>
+      <w:r>
+        <w:rPr>
+          <w:noProof/>
+        </w:rPr>
+        <w:fldChar w:fldCharType="end"/>
+      </w:r>
     </w:p>
     <w:p>
       <w:pPr>
@@ -163,7 +186,7 @@
       <w:pPr>
         <w:pStyle w:val="text"/>
         <w:sectPr>
-          <w:headerReference w:type="default" r:id="rId7"/>
+          <w:headerReference w:type="default" r:id="rId8"/>
           <w:pgSz w:w="12240" w:h="15840" w:code="1"/>
           <w:pgMar w:top="1627" w:right="1627" w:bottom="2707" w:left="1627" w:header="935" w:footer="720" w:gutter="0"/>
           <w:cols w:space="720"/>
@@ -1878,6 +1901,10 @@
     <w:p>
       <w:pPr>
         <w:pStyle w:val="textbody"/>
+        <w:rPr>
+          <w:i/>
+          <w:iCs/>
+        </w:rPr>
       </w:pPr>
       <w:r>
         <w:t xml:space="preserve">This document describes the </w:t>
@@ -1934,144 +1961,6 @@
         </w:rPr>
         <w:noBreakHyphen/>
         <w:t>II Conceptual Model Description.</w:t>
-      </w:r>
-    </w:p>
-    <w:p>
-      <w:pPr>
-        <w:pStyle w:val="Heading2"/>
-      </w:pPr>
-      <w:bookmarkStart w:id="3" w:name="_Toc282439700"/>
-      <w:bookmarkStart w:id="4" w:name="_Toc133386203"/>
-      <w:bookmarkStart w:id="5" w:name="_Toc133907137"/>
-      <w:bookmarkStart w:id="6" w:name="_Toc133934405"/>
-      <w:bookmarkStart w:id="7" w:name="_Toc133942259"/>
-      <w:r>
-        <w:t>What’s new in version 2.0</w:t>
-      </w:r>
-      <w:bookmarkEnd w:id="3"/>
-    </w:p>
-    <w:p>
-      <w:pPr>
-        <w:pStyle w:val="textbody"/>
-      </w:pPr>
-      <w:r>
-        <w:t>This document describes the current version (</w:t>
-      </w:r>
-      <w:fldSimple w:instr=" DOCPROPERTY  &quot;Extension Version&quot;  \* MERGEFORMAT ">
-        <w:r>
-          <w:t>2.0</w:t>
-        </w:r>
-      </w:fldSimple>
-      <w:r>
-        <w:t>) of the extension.  The differences between this version and the previous version (1.1) include:</w:t>
-      </w:r>
-    </w:p>
-    <w:p>
-      <w:pPr>
-        <w:pStyle w:val="textbody"/>
-        <w:numPr>
-          <w:ilvl w:val="0"/>
-          <w:numId w:val="2"/>
-        </w:numPr>
-      </w:pPr>
-      <w:r>
-        <w:t>Modifications so that the extension is compatible with version 6.0 of the LANDIS-II model.</w:t>
-      </w:r>
-    </w:p>
-    <w:p>
-      <w:pPr>
-        <w:pStyle w:val="Heading2"/>
-      </w:pPr>
-      <w:bookmarkStart w:id="8" w:name="_Toc282439701"/>
-      <w:r>
-        <w:t xml:space="preserve">What’s new in version </w:t>
-      </w:r>
-      <w:bookmarkEnd w:id="4"/>
-      <w:bookmarkEnd w:id="5"/>
-      <w:bookmarkEnd w:id="6"/>
-      <w:bookmarkEnd w:id="7"/>
-      <w:r>
-        <w:t>1.1</w:t>
-      </w:r>
-      <w:bookmarkEnd w:id="8"/>
-    </w:p>
-    <w:p>
-      <w:pPr>
-        <w:pStyle w:val="textbody"/>
-      </w:pPr>
-      <w:r>
-        <w:t>This document describes the current version (</w:t>
-      </w:r>
-      <w:fldSimple w:instr=" DOCPROPERTY  &quot;Extension Version&quot;  \* MERGEFORMAT ">
-        <w:r>
-          <w:t>2.0</w:t>
-        </w:r>
-      </w:fldSimple>
-      <w:r>
-        <w:t>) of the extension.  The differences between this version and the previous version (1.0) include:</w:t>
-      </w:r>
-    </w:p>
-    <w:p>
-      <w:pPr>
-        <w:pStyle w:val="textbody"/>
-        <w:numPr>
-          <w:ilvl w:val="0"/>
-          <w:numId w:val="2"/>
-        </w:numPr>
-      </w:pPr>
-      <w:r>
-        <w:t>Modifications so that the extension is compatible with version 5.1 of the LANDIS-II model.</w:t>
-      </w:r>
-    </w:p>
-    <w:p>
-      <w:pPr>
-        <w:pStyle w:val="Heading2"/>
-      </w:pPr>
-      <w:bookmarkStart w:id="9" w:name="_Toc113769710"/>
-      <w:bookmarkStart w:id="10" w:name="_Toc282439702"/>
-      <w:r>
-        <w:t>Acknowledgements</w:t>
-      </w:r>
-      <w:bookmarkEnd w:id="9"/>
-      <w:bookmarkEnd w:id="10"/>
-    </w:p>
-    <w:p>
-      <w:pPr>
-        <w:pStyle w:val="textbody"/>
-      </w:pPr>
-      <w:r>
-        <w:t>Funding for the development of LANDIS-II has been provided by the North Central Research Station (Rhinelander, Wisconsin) of the U.S. Forest Service.  Valuable contributions to the development of the model and extensions were made by Brian R. Sturtevant, Eric J. Gustafson, and David J. Mladenoff.</w:t>
-      </w:r>
-    </w:p>
-    <w:p>
-      <w:pPr>
-        <w:pStyle w:val="Heading1"/>
-      </w:pPr>
-      <w:r>
-        <w:lastRenderedPageBreak/>
-        <w:fldChar w:fldCharType="begin"/>
-      </w:r>
-      <w:r>
-        <w:instrText xml:space="preserve"> DOCPROPERTY  "Extension Name"  \* MERGEFORMAT </w:instrText>
-      </w:r>
-      <w:r>
-        <w:fldChar w:fldCharType="separate"/>
-      </w:r>
-      <w:bookmarkStart w:id="11" w:name="_Toc282439703"/>
-      <w:r>
-        <w:t xml:space="preserve">Age </w:t>
-      </w:r>
-      <w:proofErr w:type="spellStart"/>
-      <w:r>
-        <w:t>Reclass</w:t>
-      </w:r>
-      <w:proofErr w:type="spellEnd"/>
-      <w:r>
-        <w:t xml:space="preserve"> Output</w:t>
-      </w:r>
-      <w:bookmarkEnd w:id="11"/>
-      <w:r>
-        <w:fldChar w:fldCharType="end"/>
       </w:r>
     </w:p>
     <w:p>
@@ -2111,9 +2000,9 @@
             <o:lock v:ext="edit" aspectratio="t"/>
           </v:shapetype>
           <v:shape id="_x0000_i1025" type="#_x0000_t75" style="width:341.25pt;height:18.75pt" o:ole="">
-            <v:imagedata r:id="rId8" o:title=""/>
+            <v:imagedata r:id="rId9" o:title=""/>
           </v:shape>
-          <o:OLEObject Type="Embed" ProgID="Equation.3" ShapeID="_x0000_i1025" DrawAspect="Content" ObjectID="_1369658196" r:id="rId9"/>
+          <o:OLEObject Type="Embed" ProgID="Equation.3" ShapeID="_x0000_i1025" DrawAspect="Content" ObjectID="_1481091229" r:id="rId10"/>
         </w:object>
       </w:r>
     </w:p>
@@ -2169,57 +2058,595 @@
       <w:pPr>
         <w:pStyle w:val="Heading2"/>
       </w:pPr>
-      <w:bookmarkStart w:id="12" w:name="_Toc282439704"/>
+      <w:bookmarkStart w:id="3" w:name="_Toc282439704"/>
       <w:r>
         <w:t>Map Codes</w:t>
       </w:r>
+      <w:bookmarkEnd w:id="3"/>
+    </w:p>
+    <w:p>
+      <w:pPr>
+        <w:pStyle w:val="textbody"/>
+      </w:pPr>
+      <w:r>
+        <w:t xml:space="preserve">The forest types in each reclassification map are assigned map codes based on their order in the map definition.  The first forest type is assigned map code </w:t>
+      </w:r>
+      <w:proofErr w:type="gramStart"/>
+      <w:r>
+        <w:t>1,</w:t>
+      </w:r>
+      <w:proofErr w:type="gramEnd"/>
+      <w:r>
+        <w:t xml:space="preserve"> the second forest type is assigned map code 2, and so on.</w:t>
+      </w:r>
+    </w:p>
+    <w:p>
+      <w:pPr>
+        <w:pStyle w:val="textbody"/>
+      </w:pPr>
+      <w:r>
+        <w:t>If a site cannot be classified, or is un-forested, its map code is zero (0).</w:t>
+      </w:r>
+    </w:p>
+    <w:p>
+      <w:pPr>
+        <w:pStyle w:val="Heading2"/>
+      </w:pPr>
+      <w:bookmarkStart w:id="4" w:name="_Toc133386203"/>
+      <w:bookmarkStart w:id="5" w:name="_Toc133907137"/>
+      <w:bookmarkStart w:id="6" w:name="_Toc133934405"/>
+      <w:bookmarkStart w:id="7" w:name="_Toc133942259"/>
+      <w:bookmarkStart w:id="8" w:name="_Toc282439701"/>
+      <w:r>
+        <w:t>Major Versions</w:t>
+      </w:r>
+    </w:p>
+    <w:p>
+      <w:pPr>
+        <w:pStyle w:val="Heading3"/>
+        <w:ind w:left="720" w:hanging="720"/>
+      </w:pPr>
+      <w:bookmarkStart w:id="9" w:name="_Toc282439700"/>
+      <w:r>
+        <w:t>V</w:t>
+      </w:r>
+      <w:r>
+        <w:t>ersion 2.0</w:t>
+      </w:r>
+      <w:bookmarkEnd w:id="9"/>
+    </w:p>
+    <w:p>
+      <w:pPr>
+        <w:pStyle w:val="textbody"/>
+        <w:ind w:left="1170"/>
+      </w:pPr>
+      <w:r>
+        <w:t xml:space="preserve">The extension was modified to be </w:t>
+      </w:r>
+      <w:r>
+        <w:t>compatible with version 6.0 of the LANDIS-II model.</w:t>
+      </w:r>
+    </w:p>
+    <w:p>
+      <w:pPr>
+        <w:pStyle w:val="Heading3"/>
+        <w:ind w:left="720" w:hanging="720"/>
+      </w:pPr>
+      <w:r>
+        <w:t>V</w:t>
+      </w:r>
+      <w:r>
+        <w:t xml:space="preserve">ersion </w:t>
+      </w:r>
+      <w:bookmarkEnd w:id="4"/>
+      <w:bookmarkEnd w:id="5"/>
+      <w:bookmarkEnd w:id="6"/>
+      <w:bookmarkEnd w:id="7"/>
+      <w:r>
+        <w:t>1.1</w:t>
+      </w:r>
+      <w:bookmarkEnd w:id="8"/>
+    </w:p>
+    <w:p>
+      <w:pPr>
+        <w:pStyle w:val="textbody"/>
+        <w:ind w:left="1170"/>
+      </w:pPr>
+      <w:proofErr w:type="gramStart"/>
+      <w:r>
+        <w:t>Modifications so that the extension is compatible with version 5.1 of the LANDIS-II model.</w:t>
+      </w:r>
+      <w:proofErr w:type="gramEnd"/>
+    </w:p>
+    <w:p>
+      <w:pPr>
+        <w:pStyle w:val="Heading2"/>
+      </w:pPr>
+      <w:bookmarkStart w:id="10" w:name="_Toc113769710"/>
+      <w:bookmarkStart w:id="11" w:name="_Toc282439702"/>
+      <w:r>
+        <w:lastRenderedPageBreak/>
+        <w:t>Minor Versions</w:t>
+      </w:r>
+    </w:p>
+    <w:p>
+      <w:pPr>
+        <w:pStyle w:val="Heading3"/>
+        <w:ind w:left="720" w:hanging="720"/>
+      </w:pPr>
+      <w:r>
+        <w:t>Version 2.0</w:t>
+      </w:r>
+      <w:r>
+        <w:t>.1</w:t>
+      </w:r>
+    </w:p>
+    <w:p>
+      <w:pPr>
+        <w:pStyle w:val="textbody"/>
+        <w:ind w:left="1170"/>
+      </w:pPr>
+      <w:proofErr w:type="gramStart"/>
+      <w:r>
+        <w:t xml:space="preserve">Improved </w:t>
+      </w:r>
+      <w:r>
+        <w:t>compatib</w:t>
+      </w:r>
+      <w:r>
+        <w:t>ility</w:t>
+      </w:r>
+      <w:r>
+        <w:t xml:space="preserve"> with version 6.0 of the LANDIS-II model.</w:t>
+      </w:r>
+      <w:proofErr w:type="gramEnd"/>
+    </w:p>
+    <w:p>
+      <w:pPr>
+        <w:pStyle w:val="Heading2"/>
+      </w:pPr>
+      <w:r>
+        <w:t>Acknowledgements</w:t>
+      </w:r>
+      <w:bookmarkEnd w:id="10"/>
+      <w:bookmarkEnd w:id="11"/>
+    </w:p>
+    <w:p>
+      <w:pPr>
+        <w:pStyle w:val="textbody"/>
+      </w:pPr>
+      <w:r>
+        <w:t>Funding for the development of LANDIS-II has been provided by the North Central Research Station (Rhinelander, Wisconsin) of the U.S. Forest Service.  Valuable contributions to the development of the model and extensions were made by Brian R. Sturtevant, Eric J. Gustafson, and David J. Mladenoff.</w:t>
+      </w:r>
+    </w:p>
+    <w:p>
+      <w:pPr>
+        <w:pStyle w:val="Heading1"/>
+      </w:pPr>
+      <w:bookmarkStart w:id="12" w:name="_Toc112235332"/>
+      <w:bookmarkStart w:id="13" w:name="_Toc133386213"/>
+      <w:bookmarkStart w:id="14" w:name="_Toc133907148"/>
+      <w:bookmarkStart w:id="15" w:name="_Toc133934416"/>
+      <w:bookmarkStart w:id="16" w:name="_Toc133942266"/>
+      <w:bookmarkStart w:id="17" w:name="_Toc282439707"/>
+      <w:r>
+        <w:lastRenderedPageBreak/>
+        <w:t>Input Parameters</w:t>
+      </w:r>
+      <w:bookmarkStart w:id="18" w:name="_GoBack"/>
+      <w:bookmarkEnd w:id="18"/>
+    </w:p>
+    <w:p>
+      <w:pPr>
+        <w:pStyle w:val="Heading2"/>
+      </w:pPr>
+      <w:proofErr w:type="spellStart"/>
+      <w:r>
+        <w:t>LandisData</w:t>
+      </w:r>
       <w:bookmarkEnd w:id="12"/>
+      <w:bookmarkEnd w:id="13"/>
+      <w:bookmarkEnd w:id="14"/>
+      <w:bookmarkEnd w:id="15"/>
+      <w:bookmarkEnd w:id="16"/>
+      <w:bookmarkEnd w:id="17"/>
+      <w:proofErr w:type="spellEnd"/>
     </w:p>
     <w:p>
       <w:pPr>
         <w:pStyle w:val="textbody"/>
       </w:pPr>
       <w:r>
-        <w:t xml:space="preserve">The forest types in each reclassification map are assigned map codes based on their order in the map definition.  The first forest type is assigned map code </w:t>
+        <w:t xml:space="preserve">This parameter’s value must be </w:t>
       </w:r>
       <w:proofErr w:type="gramStart"/>
       <w:r>
-        <w:t>1,</w:t>
+        <w:rPr>
+          <w:rFonts w:ascii="Courier New" w:hAnsi="Courier New" w:cs="Courier New"/>
+          <w:sz w:val="20"/>
+          <w:szCs w:val="20"/>
+        </w:rPr>
+        <w:t>"</w:t>
+      </w:r>
+      <w:r>
+        <w:rPr>
+          <w:rFonts w:ascii="Courier New" w:hAnsi="Courier New" w:cs="Courier New"/>
+          <w:sz w:val="20"/>
+          <w:szCs w:val="20"/>
+        </w:rPr>
+        <w:t xml:space="preserve"> </w:t>
+      </w:r>
+      <w:r>
+        <w:rPr>
+          <w:rFonts w:ascii="Courier New" w:hAnsi="Courier New" w:cs="Courier New"/>
+          <w:sz w:val="20"/>
+          <w:szCs w:val="20"/>
+        </w:rPr>
+        <w:t>Output</w:t>
       </w:r>
       <w:proofErr w:type="gramEnd"/>
       <w:r>
-        <w:t xml:space="preserve"> the second forest type is assigned map code 2, and so on.</w:t>
-      </w:r>
+        <w:rPr>
+          <w:rFonts w:ascii="Courier New" w:hAnsi="Courier New" w:cs="Courier New"/>
+          <w:sz w:val="20"/>
+          <w:szCs w:val="20"/>
+        </w:rPr>
+        <w:t xml:space="preserve"> </w:t>
+      </w:r>
+      <w:r>
+        <w:rPr>
+          <w:rFonts w:ascii="Courier New" w:hAnsi="Courier New" w:cs="Courier New"/>
+          <w:sz w:val="20"/>
+          <w:szCs w:val="20"/>
+        </w:rPr>
+        <w:t xml:space="preserve">Age </w:t>
+      </w:r>
+      <w:proofErr w:type="spellStart"/>
+      <w:r>
+        <w:rPr>
+          <w:rFonts w:ascii="Courier New" w:hAnsi="Courier New" w:cs="Courier New"/>
+          <w:sz w:val="20"/>
+          <w:szCs w:val="20"/>
+        </w:rPr>
+        <w:t>Reclass</w:t>
+      </w:r>
+      <w:proofErr w:type="spellEnd"/>
+      <w:r>
+        <w:rPr>
+          <w:rFonts w:ascii="Courier New" w:hAnsi="Courier New" w:cs="Courier New"/>
+          <w:sz w:val="20"/>
+          <w:szCs w:val="20"/>
+        </w:rPr>
+        <w:t>"</w:t>
+      </w:r>
+      <w:r>
+        <w:t>.</w:t>
+      </w:r>
+    </w:p>
+    <w:p>
+      <w:pPr>
+        <w:pStyle w:val="Heading2"/>
+      </w:pPr>
+      <w:bookmarkStart w:id="19" w:name="_Toc112235333"/>
+      <w:bookmarkStart w:id="20" w:name="_Toc133386214"/>
+      <w:bookmarkStart w:id="21" w:name="_Toc133907149"/>
+      <w:bookmarkStart w:id="22" w:name="_Toc133934417"/>
+      <w:bookmarkStart w:id="23" w:name="_Toc133942267"/>
+      <w:bookmarkStart w:id="24" w:name="_Toc282439708"/>
+      <w:proofErr w:type="spellStart"/>
+      <w:r>
+        <w:t>Timestep</w:t>
+      </w:r>
+      <w:bookmarkEnd w:id="19"/>
+      <w:bookmarkEnd w:id="20"/>
+      <w:bookmarkEnd w:id="21"/>
+      <w:bookmarkEnd w:id="22"/>
+      <w:bookmarkEnd w:id="23"/>
+      <w:bookmarkEnd w:id="24"/>
+      <w:proofErr w:type="spellEnd"/>
     </w:p>
     <w:p>
       <w:pPr>
         <w:pStyle w:val="textbody"/>
       </w:pPr>
       <w:r>
-        <w:t>If a site cannot be classified, or is un</w:t>
-      </w:r>
-      <w:r>
-        <w:t>-</w:t>
-      </w:r>
-      <w:r>
-        <w:t>forested, its map code is zero (0).</w:t>
-      </w:r>
+        <w:t xml:space="preserve">This parameter is the extension’s </w:t>
+      </w:r>
+      <w:proofErr w:type="spellStart"/>
+      <w:r>
+        <w:t>timestep</w:t>
+      </w:r>
+      <w:proofErr w:type="spellEnd"/>
+      <w:r>
+        <w:t>.  Value: integer &gt; 0.  Units: years.</w:t>
+      </w:r>
+    </w:p>
+    <w:p>
+      <w:pPr>
+        <w:pStyle w:val="Heading2"/>
+      </w:pPr>
+      <w:bookmarkStart w:id="25" w:name="_Toc282439709"/>
+      <w:proofErr w:type="spellStart"/>
+      <w:r>
+        <w:t>Reclass</w:t>
+      </w:r>
+      <w:proofErr w:type="spellEnd"/>
+      <w:r>
+        <w:t xml:space="preserve"> Coefficients</w:t>
+      </w:r>
+      <w:bookmarkEnd w:id="25"/>
     </w:p>
     <w:p>
       <w:pPr>
         <w:pStyle w:val="textbody"/>
       </w:pPr>
+      <w:r>
+        <w:t xml:space="preserve">This table contains the </w:t>
+      </w:r>
+      <w:proofErr w:type="spellStart"/>
+      <w:r>
+        <w:t>reclass</w:t>
+      </w:r>
+      <w:proofErr w:type="spellEnd"/>
+      <w:r>
+        <w:t xml:space="preserve"> coefficients for various species.  Each row has the coefficient for one species.</w:t>
+      </w:r>
+    </w:p>
+    <w:p>
+      <w:pPr>
+        <w:pStyle w:val="Heading3"/>
+      </w:pPr>
+      <w:bookmarkStart w:id="26" w:name="_Toc282439710"/>
+      <w:r>
+        <w:t>Species Column</w:t>
+      </w:r>
+      <w:bookmarkEnd w:id="26"/>
+    </w:p>
+    <w:p>
+      <w:pPr>
+        <w:pStyle w:val="textbody"/>
+      </w:pPr>
+      <w:r>
+        <w:t xml:space="preserve">This column must be the name of a species defined in the species input file (see chapter 5 in the </w:t>
+      </w:r>
+      <w:r>
+        <w:rPr>
+          <w:i/>
+          <w:iCs/>
+        </w:rPr>
+        <w:t>LANDIS-II Model User Guide</w:t>
+      </w:r>
+      <w:r>
+        <w:t xml:space="preserve">).  The names can be in any order.  Not all the species have to be present; if a species is not present, its </w:t>
+      </w:r>
+      <w:proofErr w:type="spellStart"/>
+      <w:r>
+        <w:t>reclass</w:t>
+      </w:r>
+      <w:proofErr w:type="spellEnd"/>
+      <w:r>
+        <w:t xml:space="preserve"> coefficient is the default value of zero (0).</w:t>
+      </w:r>
+    </w:p>
+    <w:p>
+      <w:pPr>
+        <w:pStyle w:val="Heading3"/>
+      </w:pPr>
+      <w:bookmarkStart w:id="27" w:name="_Toc282439711"/>
+      <w:proofErr w:type="spellStart"/>
+      <w:r>
+        <w:t>Reclass</w:t>
+      </w:r>
+      <w:proofErr w:type="spellEnd"/>
+      <w:r>
+        <w:t xml:space="preserve"> Coefficient</w:t>
+      </w:r>
+      <w:bookmarkEnd w:id="27"/>
+    </w:p>
+    <w:p>
+      <w:pPr>
+        <w:pStyle w:val="textbody"/>
+      </w:pPr>
+      <w:r>
+        <w:t xml:space="preserve">This parameter is the </w:t>
+      </w:r>
+      <w:proofErr w:type="spellStart"/>
+      <w:r>
+        <w:t>reclass</w:t>
+      </w:r>
+      <w:proofErr w:type="spellEnd"/>
+      <w:r>
+        <w:t xml:space="preserve"> coefficient for the species.  Value: 0 ≤ number ≤ 1.</w:t>
+      </w:r>
+    </w:p>
+    <w:p>
+      <w:pPr>
+        <w:pStyle w:val="Heading2"/>
+      </w:pPr>
+      <w:bookmarkStart w:id="28" w:name="_Toc282439712"/>
+      <w:r>
+        <w:t>Reclassification Maps</w:t>
+      </w:r>
+      <w:bookmarkEnd w:id="28"/>
+    </w:p>
+    <w:p>
+      <w:pPr>
+        <w:pStyle w:val="textbody"/>
+      </w:pPr>
+      <w:r>
+        <w:t>This section contains the definitions of the reclassification maps.  The section starts with the name “</w:t>
+      </w:r>
+      <w:proofErr w:type="spellStart"/>
+      <w:r>
+        <w:t>ReclassMaps</w:t>
+      </w:r>
+      <w:proofErr w:type="spellEnd"/>
+      <w:r>
+        <w:t>”.  Although the section may be empty (i.e., contain no definitions), in order for the extension to produce any reclassification maps, there has to be at least one definition in this section.</w:t>
+      </w:r>
+    </w:p>
+    <w:p>
+      <w:pPr>
+        <w:pStyle w:val="Heading3"/>
+      </w:pPr>
+      <w:bookmarkStart w:id="29" w:name="_Toc282439713"/>
+      <w:proofErr w:type="spellStart"/>
+      <w:r>
+        <w:t>Reclass</w:t>
+      </w:r>
+      <w:proofErr w:type="spellEnd"/>
+      <w:r>
+        <w:t xml:space="preserve"> Map Name</w:t>
+      </w:r>
+      <w:bookmarkEnd w:id="29"/>
+    </w:p>
+    <w:p>
+      <w:pPr>
+        <w:pStyle w:val="textbody"/>
+      </w:pPr>
+      <w:r>
+        <w:t>The first data line in a reclassification map definition starts with a text parameter which is the map’s name.  The name is followed by a two-character symbol “</w:t>
+      </w:r>
+      <w:r>
+        <w:rPr>
+          <w:rFonts w:ascii="Courier New" w:hAnsi="Courier New" w:cs="Courier New"/>
+          <w:sz w:val="20"/>
+          <w:szCs w:val="20"/>
+        </w:rPr>
+        <w:t>-&gt;</w:t>
+      </w:r>
+      <w:r>
+        <w:t>” (a hyphen and a greater-than sign).  There must be some whitespace (spaces or tabs) between the map’s name and the symbol, and between the symbol and the first forest type.</w:t>
+      </w:r>
+    </w:p>
+    <w:p>
+      <w:pPr>
+        <w:pStyle w:val="Heading3"/>
+      </w:pPr>
+      <w:bookmarkStart w:id="30" w:name="_Toc282439714"/>
+      <w:r>
+        <w:lastRenderedPageBreak/>
+        <w:t>Forest Types</w:t>
+      </w:r>
+      <w:bookmarkEnd w:id="30"/>
+    </w:p>
+    <w:p>
+      <w:pPr>
+        <w:pStyle w:val="textbody"/>
+      </w:pPr>
+      <w:r>
+        <w:t>A reclassification map definition has one or more forest types.  The first forest type must be on the same line as the map’s name.  Each additional forest type must be on a separate line.</w:t>
+      </w:r>
+    </w:p>
+    <w:p>
+      <w:pPr>
+        <w:pStyle w:val="textbody"/>
+      </w:pPr>
+      <w:r>
+        <w:t>The forest type is a text parameter.</w:t>
+      </w:r>
+    </w:p>
+    <w:p>
+      <w:pPr>
+        <w:pStyle w:val="Heading3"/>
+      </w:pPr>
+      <w:bookmarkStart w:id="31" w:name="_Toc282439715"/>
+      <w:r>
+        <w:t>Forest Type’s Species</w:t>
+      </w:r>
+      <w:bookmarkEnd w:id="31"/>
+    </w:p>
+    <w:p>
+      <w:pPr>
+        <w:pStyle w:val="textbody"/>
+      </w:pPr>
+      <w:r>
+        <w:t xml:space="preserve">A forest type has a list of one or more species that contribute to the dominance value of the forest type.  If a species’ name is preceded by a minus sign (“-“), then it is subtracted from the forest type’s dominance value (there must be no whitespace between the minus sign and the species name).  </w:t>
+      </w:r>
+      <w:r>
+        <w:rPr>
+          <w:b/>
+          <w:bCs/>
+        </w:rPr>
+        <w:t>Not all species need be included and a species may be listed in more than one forest type.</w:t>
+      </w:r>
+    </w:p>
+    <w:p>
+      <w:pPr>
+        <w:pStyle w:val="Heading2"/>
+      </w:pPr>
+      <w:bookmarkStart w:id="32" w:name="_Toc133942268"/>
+      <w:bookmarkStart w:id="33" w:name="_Toc282439716"/>
+      <w:proofErr w:type="spellStart"/>
+      <w:r>
+        <w:t>MapFileNames</w:t>
+      </w:r>
+      <w:bookmarkEnd w:id="32"/>
+      <w:bookmarkEnd w:id="33"/>
+      <w:proofErr w:type="spellEnd"/>
+    </w:p>
+    <w:p>
+      <w:pPr>
+        <w:ind w:left="1122"/>
+      </w:pPr>
+      <w:r>
+        <w:t>This file parameter is the template for the names of the reclassification maps.  The parameter value must include the two variables “</w:t>
+      </w:r>
+      <w:proofErr w:type="spellStart"/>
+      <w:r>
+        <w:t>reclass</w:t>
+      </w:r>
+      <w:proofErr w:type="spellEnd"/>
+      <w:r>
+        <w:t>-map-name” and “</w:t>
+      </w:r>
+      <w:proofErr w:type="spellStart"/>
+      <w:r>
+        <w:t>timestep</w:t>
+      </w:r>
+      <w:proofErr w:type="spellEnd"/>
+      <w:r>
+        <w:t xml:space="preserve">” to ensure that the maps have unique names (see section 3.1.8.1 </w:t>
+      </w:r>
+      <w:r>
+        <w:rPr>
+          <w:i/>
+          <w:iCs/>
+        </w:rPr>
+        <w:t>Variables</w:t>
+      </w:r>
+      <w:r>
+        <w:t xml:space="preserve"> in the </w:t>
+      </w:r>
+      <w:r>
+        <w:rPr>
+          <w:i/>
+          <w:iCs/>
+        </w:rPr>
+        <w:t>LANDIS-II Model User Guide</w:t>
+      </w:r>
+      <w:r>
+        <w:t>).</w:t>
+      </w:r>
+    </w:p>
+    <w:p>
+      <w:pPr>
+        <w:pStyle w:val="titleline"/>
+      </w:pPr>
+      <w:r>
+        <w:br w:type="page"/>
+      </w:r>
     </w:p>
     <w:p>
       <w:pPr>
         <w:pStyle w:val="Heading1"/>
       </w:pPr>
-      <w:bookmarkStart w:id="13" w:name="_Toc282439705"/>
+      <w:bookmarkStart w:id="34" w:name="_Toc282439705"/>
       <w:r>
         <w:lastRenderedPageBreak/>
         <w:t>Input File</w:t>
       </w:r>
-      <w:bookmarkEnd w:id="13"/>
+      <w:bookmarkEnd w:id="34"/>
     </w:p>
     <w:p>
       <w:pPr>
@@ -2253,21 +2680,21 @@
       <w:pPr>
         <w:pStyle w:val="Heading2"/>
       </w:pPr>
-      <w:bookmarkStart w:id="14" w:name="_Toc133386212"/>
-      <w:bookmarkStart w:id="15" w:name="_Toc133907147"/>
-      <w:bookmarkStart w:id="16" w:name="_Ref133933751"/>
-      <w:bookmarkStart w:id="17" w:name="_Toc133934415"/>
-      <w:bookmarkStart w:id="18" w:name="_Toc133942265"/>
-      <w:bookmarkStart w:id="19" w:name="_Toc282439706"/>
+      <w:bookmarkStart w:id="35" w:name="_Toc133386212"/>
+      <w:bookmarkStart w:id="36" w:name="_Toc133907147"/>
+      <w:bookmarkStart w:id="37" w:name="_Ref133933751"/>
+      <w:bookmarkStart w:id="38" w:name="_Toc133934415"/>
+      <w:bookmarkStart w:id="39" w:name="_Toc133942265"/>
+      <w:bookmarkStart w:id="40" w:name="_Toc282439706"/>
       <w:r>
         <w:t>Example File</w:t>
       </w:r>
-      <w:bookmarkEnd w:id="14"/>
-      <w:bookmarkEnd w:id="15"/>
-      <w:bookmarkEnd w:id="16"/>
-      <w:bookmarkEnd w:id="17"/>
-      <w:bookmarkEnd w:id="18"/>
-      <w:bookmarkEnd w:id="19"/>
+      <w:bookmarkEnd w:id="35"/>
+      <w:bookmarkEnd w:id="36"/>
+      <w:bookmarkEnd w:id="37"/>
+      <w:bookmarkEnd w:id="38"/>
+      <w:bookmarkEnd w:id="39"/>
+      <w:bookmarkEnd w:id="40"/>
     </w:p>
     <w:p>
       <w:pPr>
@@ -2289,10 +2716,7 @@
       </w:r>
       <w:proofErr w:type="gramEnd"/>
       <w:r>
-        <w:t xml:space="preserve">Output </w:t>
-      </w:r>
-      <w:r>
-        <w:t xml:space="preserve">Age </w:t>
+        <w:t xml:space="preserve">Output Age </w:t>
       </w:r>
       <w:proofErr w:type="spellStart"/>
       <w:r>
@@ -3085,413 +3509,15 @@
           <w:szCs w:val="28"/>
         </w:rPr>
       </w:pPr>
-      <w:bookmarkStart w:id="20" w:name="_Toc112235332"/>
-      <w:bookmarkStart w:id="21" w:name="_Toc133386213"/>
-      <w:bookmarkStart w:id="22" w:name="_Toc133907148"/>
-      <w:bookmarkStart w:id="23" w:name="_Toc133934416"/>
-      <w:bookmarkStart w:id="24" w:name="_Toc133942266"/>
-      <w:bookmarkStart w:id="25" w:name="_Toc282439707"/>
-      <w:r>
-        <w:br w:type="page"/>
-      </w:r>
-    </w:p>
-    <w:p>
-      <w:pPr>
-        <w:pStyle w:val="Heading2"/>
-      </w:pPr>
-      <w:proofErr w:type="spellStart"/>
-      <w:r>
-        <w:lastRenderedPageBreak/>
-        <w:t>LandisData</w:t>
-      </w:r>
-      <w:bookmarkEnd w:id="20"/>
-      <w:bookmarkEnd w:id="21"/>
-      <w:bookmarkEnd w:id="22"/>
-      <w:bookmarkEnd w:id="23"/>
-      <w:bookmarkEnd w:id="24"/>
-      <w:bookmarkEnd w:id="25"/>
-      <w:proofErr w:type="spellEnd"/>
-    </w:p>
-    <w:p>
-      <w:pPr>
-        <w:pStyle w:val="textbody"/>
-      </w:pPr>
-      <w:r>
-        <w:t xml:space="preserve">This parameter’s value must be </w:t>
-      </w:r>
-      <w:proofErr w:type="gramStart"/>
-      <w:r>
-        <w:rPr>
-          <w:rFonts w:ascii="Courier New" w:hAnsi="Courier New" w:cs="Courier New"/>
-          <w:sz w:val="20"/>
-          <w:szCs w:val="20"/>
-        </w:rPr>
-        <w:t>"</w:t>
-      </w:r>
-      <w:r>
-        <w:rPr>
-          <w:rFonts w:ascii="Courier New" w:hAnsi="Courier New" w:cs="Courier New"/>
-          <w:sz w:val="20"/>
-          <w:szCs w:val="20"/>
-        </w:rPr>
-        <w:t xml:space="preserve"> </w:t>
-      </w:r>
-      <w:r>
-        <w:rPr>
-          <w:rFonts w:ascii="Courier New" w:hAnsi="Courier New" w:cs="Courier New"/>
-          <w:sz w:val="20"/>
-          <w:szCs w:val="20"/>
-        </w:rPr>
-        <w:t>Output</w:t>
-      </w:r>
-      <w:proofErr w:type="gramEnd"/>
-      <w:r>
-        <w:rPr>
-          <w:rFonts w:ascii="Courier New" w:hAnsi="Courier New" w:cs="Courier New"/>
-          <w:sz w:val="20"/>
-          <w:szCs w:val="20"/>
-        </w:rPr>
-        <w:t xml:space="preserve"> </w:t>
-      </w:r>
-      <w:r>
-        <w:rPr>
-          <w:rFonts w:ascii="Courier New" w:hAnsi="Courier New" w:cs="Courier New"/>
-          <w:sz w:val="20"/>
-          <w:szCs w:val="20"/>
-        </w:rPr>
-        <w:t xml:space="preserve">Age </w:t>
-      </w:r>
-      <w:proofErr w:type="spellStart"/>
-      <w:r>
-        <w:rPr>
-          <w:rFonts w:ascii="Courier New" w:hAnsi="Courier New" w:cs="Courier New"/>
-          <w:sz w:val="20"/>
-          <w:szCs w:val="20"/>
-        </w:rPr>
-        <w:t>Reclass</w:t>
-      </w:r>
-      <w:proofErr w:type="spellEnd"/>
-      <w:r>
-        <w:rPr>
-          <w:rFonts w:ascii="Courier New" w:hAnsi="Courier New" w:cs="Courier New"/>
-          <w:sz w:val="20"/>
-          <w:szCs w:val="20"/>
-        </w:rPr>
-        <w:t>"</w:t>
-      </w:r>
-      <w:r>
-        <w:t>.</w:t>
-      </w:r>
-    </w:p>
-    <w:p>
-      <w:pPr>
-        <w:pStyle w:val="Heading2"/>
-      </w:pPr>
-      <w:bookmarkStart w:id="26" w:name="_Toc112235333"/>
-      <w:bookmarkStart w:id="27" w:name="_Toc133386214"/>
-      <w:bookmarkStart w:id="28" w:name="_Toc133907149"/>
-      <w:bookmarkStart w:id="29" w:name="_Toc133934417"/>
-      <w:bookmarkStart w:id="30" w:name="_Toc133942267"/>
-      <w:bookmarkStart w:id="31" w:name="_Toc282439708"/>
-      <w:proofErr w:type="spellStart"/>
-      <w:r>
-        <w:t>Timestep</w:t>
-      </w:r>
-      <w:bookmarkEnd w:id="26"/>
-      <w:bookmarkEnd w:id="27"/>
-      <w:bookmarkEnd w:id="28"/>
-      <w:bookmarkEnd w:id="29"/>
-      <w:bookmarkEnd w:id="30"/>
-      <w:bookmarkEnd w:id="31"/>
-      <w:proofErr w:type="spellEnd"/>
-    </w:p>
-    <w:p>
-      <w:pPr>
-        <w:pStyle w:val="textbody"/>
-      </w:pPr>
-      <w:r>
-        <w:t xml:space="preserve">This parameter is the extension’s </w:t>
-      </w:r>
-      <w:proofErr w:type="spellStart"/>
-      <w:r>
-        <w:t>timestep</w:t>
-      </w:r>
-      <w:proofErr w:type="spellEnd"/>
-      <w:r>
-        <w:t>.  Value: integer &gt; 0.  Units: years.</w:t>
-      </w:r>
-    </w:p>
-    <w:p>
-      <w:pPr>
-        <w:pStyle w:val="Heading2"/>
-      </w:pPr>
-      <w:bookmarkStart w:id="32" w:name="_Toc282439709"/>
-      <w:proofErr w:type="spellStart"/>
-      <w:r>
-        <w:t>Reclass</w:t>
-      </w:r>
-      <w:proofErr w:type="spellEnd"/>
-      <w:r>
-        <w:t xml:space="preserve"> Coefficients</w:t>
-      </w:r>
-      <w:bookmarkEnd w:id="32"/>
-    </w:p>
-    <w:p>
-      <w:pPr>
-        <w:pStyle w:val="textbody"/>
-      </w:pPr>
-      <w:r>
-        <w:t xml:space="preserve">This table contains the </w:t>
-      </w:r>
-      <w:proofErr w:type="spellStart"/>
-      <w:r>
-        <w:t>reclass</w:t>
-      </w:r>
-      <w:proofErr w:type="spellEnd"/>
-      <w:r>
-        <w:t xml:space="preserve"> coefficients for various species.  Each row has the coefficient for one species.</w:t>
-      </w:r>
-    </w:p>
-    <w:p>
-      <w:pPr>
-        <w:pStyle w:val="Heading3"/>
-      </w:pPr>
-      <w:bookmarkStart w:id="33" w:name="_Toc282439710"/>
-      <w:r>
-        <w:t>Species Column</w:t>
-      </w:r>
-      <w:bookmarkEnd w:id="33"/>
-    </w:p>
-    <w:p>
-      <w:pPr>
-        <w:pStyle w:val="textbody"/>
-      </w:pPr>
-      <w:r>
-        <w:t xml:space="preserve">This column must be the name of a species defined in the species input file (see chapter 5 in the </w:t>
-      </w:r>
-      <w:r>
-        <w:rPr>
-          <w:i/>
-          <w:iCs/>
-        </w:rPr>
-        <w:t>LANDIS-II Model User Guide</w:t>
-      </w:r>
-      <w:r>
-        <w:t xml:space="preserve">).  The names can be in any order.  Not all the species have to be present; if a species is not present, its </w:t>
-      </w:r>
-      <w:proofErr w:type="spellStart"/>
-      <w:r>
-        <w:t>reclass</w:t>
-      </w:r>
-      <w:proofErr w:type="spellEnd"/>
-      <w:r>
-        <w:t xml:space="preserve"> coefficient is the default value of zero (0).</w:t>
-      </w:r>
-    </w:p>
-    <w:p>
-      <w:pPr>
-        <w:pStyle w:val="Heading3"/>
-      </w:pPr>
-      <w:bookmarkStart w:id="34" w:name="_Toc282439711"/>
-      <w:proofErr w:type="spellStart"/>
-      <w:r>
-        <w:t>Reclass</w:t>
-      </w:r>
-      <w:proofErr w:type="spellEnd"/>
-      <w:r>
-        <w:t xml:space="preserve"> Coefficient</w:t>
-      </w:r>
-      <w:bookmarkEnd w:id="34"/>
-    </w:p>
-    <w:p>
-      <w:pPr>
-        <w:pStyle w:val="textbody"/>
-      </w:pPr>
-      <w:r>
-        <w:t xml:space="preserve">This parameter is the </w:t>
-      </w:r>
-      <w:proofErr w:type="spellStart"/>
-      <w:r>
-        <w:t>reclass</w:t>
-      </w:r>
-      <w:proofErr w:type="spellEnd"/>
-      <w:r>
-        <w:t xml:space="preserve"> coefficient for the species.  Value: 0 ≤ number ≤ 1.</w:t>
-      </w:r>
-    </w:p>
-    <w:p>
-      <w:pPr>
-        <w:pStyle w:val="Heading2"/>
-      </w:pPr>
-      <w:bookmarkStart w:id="35" w:name="_Toc282439712"/>
-      <w:r>
-        <w:t>Reclassification Maps</w:t>
-      </w:r>
-      <w:bookmarkEnd w:id="35"/>
-    </w:p>
-    <w:p>
-      <w:pPr>
-        <w:pStyle w:val="textbody"/>
-      </w:pPr>
-      <w:r>
-        <w:t>This section contains the definitions of the reclassification maps.  The section starts with the name “</w:t>
-      </w:r>
-      <w:proofErr w:type="spellStart"/>
-      <w:r>
-        <w:t>ReclassMaps</w:t>
-      </w:r>
-      <w:proofErr w:type="spellEnd"/>
-      <w:r>
-        <w:t>”.  Although the section may be empty (i.e., contain no definitions), in order for the extension to produce any reclassification maps, there has to be at least one definition in this section.</w:t>
-      </w:r>
-    </w:p>
-    <w:p>
-      <w:pPr>
-        <w:pStyle w:val="Heading3"/>
-      </w:pPr>
-      <w:bookmarkStart w:id="36" w:name="_Toc282439713"/>
-      <w:proofErr w:type="spellStart"/>
-      <w:r>
-        <w:t>Reclass</w:t>
-      </w:r>
-      <w:proofErr w:type="spellEnd"/>
-      <w:r>
-        <w:t xml:space="preserve"> Map Name</w:t>
-      </w:r>
-      <w:bookmarkEnd w:id="36"/>
-    </w:p>
-    <w:p>
-      <w:pPr>
-        <w:pStyle w:val="textbody"/>
-      </w:pPr>
-      <w:r>
-        <w:t>The first data line in a reclassification map definition starts with a text parameter which is the map’s name.  The name is followed by a two-character symbol “</w:t>
-      </w:r>
-      <w:r>
-        <w:rPr>
-          <w:rFonts w:ascii="Courier New" w:hAnsi="Courier New" w:cs="Courier New"/>
-          <w:sz w:val="20"/>
-          <w:szCs w:val="20"/>
-        </w:rPr>
-        <w:t>-&gt;</w:t>
-      </w:r>
-      <w:r>
-        <w:t>” (a hyphen and a greater-than sign).  There must be some whitespace (spaces or tabs) between the map’s name and the symbol, and between the symbol and the first forest type.</w:t>
-      </w:r>
-    </w:p>
-    <w:p>
-      <w:pPr>
-        <w:pStyle w:val="Heading3"/>
-      </w:pPr>
-      <w:bookmarkStart w:id="37" w:name="_Toc282439714"/>
-      <w:r>
-        <w:t>Forest Types</w:t>
-      </w:r>
-      <w:bookmarkEnd w:id="37"/>
-    </w:p>
-    <w:p>
-      <w:pPr>
-        <w:pStyle w:val="textbody"/>
-      </w:pPr>
-      <w:r>
-        <w:t>A reclassification map definition has one or more forest types.  The first forest type must be on the same line as the map’s name.  Each additional forest type must be on a separate line.</w:t>
-      </w:r>
-    </w:p>
-    <w:p>
-      <w:pPr>
-        <w:pStyle w:val="textbody"/>
-      </w:pPr>
-      <w:r>
-        <w:lastRenderedPageBreak/>
-        <w:t>The forest type is a text parameter.</w:t>
-      </w:r>
-    </w:p>
-    <w:p>
-      <w:pPr>
-        <w:pStyle w:val="Heading3"/>
-      </w:pPr>
-      <w:bookmarkStart w:id="38" w:name="_Toc282439715"/>
-      <w:r>
-        <w:t>Forest Type’s Species</w:t>
-      </w:r>
-      <w:bookmarkEnd w:id="38"/>
-    </w:p>
-    <w:p>
-      <w:pPr>
-        <w:pStyle w:val="textbody"/>
-      </w:pPr>
-      <w:r>
-        <w:t xml:space="preserve">A forest type has a list of one or more species that contribute to the dominance value of the forest type.  If a species’ name is preceded by a minus sign (“-“), then it is subtracted from the forest type’s dominance value (there must be no whitespace between the minus sign and the species name).  </w:t>
-      </w:r>
-      <w:r>
-        <w:rPr>
-          <w:b/>
-          <w:bCs/>
-        </w:rPr>
-        <w:t>Not all species need be included and a species may be listed in more than one forest type.</w:t>
-      </w:r>
-    </w:p>
-    <w:p>
-      <w:pPr>
-        <w:pStyle w:val="Heading2"/>
-      </w:pPr>
-      <w:bookmarkStart w:id="39" w:name="_Toc133942268"/>
-      <w:bookmarkStart w:id="40" w:name="_Toc282439716"/>
-      <w:proofErr w:type="spellStart"/>
-      <w:r>
-        <w:t>MapFileNames</w:t>
-      </w:r>
-      <w:bookmarkEnd w:id="39"/>
-      <w:bookmarkEnd w:id="40"/>
-      <w:proofErr w:type="spellEnd"/>
     </w:p>
     <w:p>
       <w:pPr>
         <w:ind w:left="1122"/>
       </w:pPr>
-      <w:r>
-        <w:t>This file parameter is the template for the names of the reclassification maps.  The parameter value must include the two variables “</w:t>
-      </w:r>
-      <w:proofErr w:type="spellStart"/>
-      <w:r>
-        <w:t>reclass</w:t>
-      </w:r>
-      <w:proofErr w:type="spellEnd"/>
-      <w:r>
-        <w:t>-map-name” and “</w:t>
-      </w:r>
-      <w:proofErr w:type="spellStart"/>
-      <w:r>
-        <w:t>timestep</w:t>
-      </w:r>
-      <w:proofErr w:type="spellEnd"/>
-      <w:r>
-        <w:t xml:space="preserve">” to ensure that the maps have unique names (see section 3.1.8.1 </w:t>
-      </w:r>
-      <w:r>
-        <w:rPr>
-          <w:i/>
-          <w:iCs/>
-        </w:rPr>
-        <w:t>Variables</w:t>
-      </w:r>
-      <w:r>
-        <w:t xml:space="preserve"> in the </w:t>
-      </w:r>
-      <w:r>
-        <w:rPr>
-          <w:i/>
-          <w:iCs/>
-        </w:rPr>
-        <w:t>LANDIS-II Model User Guide</w:t>
-      </w:r>
-      <w:r>
-        <w:t>).</w:t>
-      </w:r>
     </w:p>
     <w:sectPr>
-      <w:headerReference w:type="default" r:id="rId10"/>
-      <w:footerReference w:type="default" r:id="rId11"/>
+      <w:headerReference w:type="default" r:id="rId11"/>
+      <w:footerReference w:type="default" r:id="rId12"/>
       <w:pgSz w:w="12240" w:h="15840" w:code="1"/>
       <w:pgMar w:top="1627" w:right="1627" w:bottom="2707" w:left="1627" w:header="935" w:footer="720" w:gutter="0"/>
       <w:cols w:space="720"/>
@@ -3502,7 +3528,7 @@
 </file>
 
 <file path=word/endnotes.xml><?xml version="1.0" encoding="utf-8"?>
-<w:endnotes xmlns:ve="http://schemas.openxmlformats.org/markup-compatibility/2006" xmlns:o="urn:schemas-microsoft-com:office:office" xmlns:r="http://schemas.openxmlformats.org/officeDocument/2006/relationships" xmlns:m="http://schemas.openxmlformats.org/officeDocument/2006/math" xmlns:v="urn:schemas-microsoft-com:vml" xmlns:wp="http://schemas.openxmlformats.org/drawingml/2006/wordprocessingDrawing" xmlns:w10="urn:schemas-microsoft-com:office:word" xmlns:w="http://schemas.openxmlformats.org/wordprocessingml/2006/main" xmlns:wne="http://schemas.microsoft.com/office/word/2006/wordml">
+<w:endnotes xmlns:wpc="http://schemas.microsoft.com/office/word/2010/wordprocessingCanvas" xmlns:mc="http://schemas.openxmlformats.org/markup-compatibility/2006" xmlns:o="urn:schemas-microsoft-com:office:office" xmlns:r="http://schemas.openxmlformats.org/officeDocument/2006/relationships" xmlns:m="http://schemas.openxmlformats.org/officeDocument/2006/math" xmlns:v="urn:schemas-microsoft-com:vml" xmlns:wp14="http://schemas.microsoft.com/office/word/2010/wordprocessingDrawing" xmlns:wp="http://schemas.openxmlformats.org/drawingml/2006/wordprocessingDrawing" xmlns:w10="urn:schemas-microsoft-com:office:word" xmlns:w="http://schemas.openxmlformats.org/wordprocessingml/2006/main" xmlns:w14="http://schemas.microsoft.com/office/word/2010/wordml" xmlns:wpg="http://schemas.microsoft.com/office/word/2010/wordprocessingGroup" xmlns:wpi="http://schemas.microsoft.com/office/word/2010/wordprocessingInk" xmlns:wne="http://schemas.microsoft.com/office/word/2006/wordml" xmlns:wps="http://schemas.microsoft.com/office/word/2010/wordprocessingShape" mc:Ignorable="w14 wp14">
   <w:endnote w:type="separator" w:id="-1">
     <w:p>
       <w:r>
@@ -3521,7 +3547,7 @@
 </file>
 
 <file path=word/footer1.xml><?xml version="1.0" encoding="utf-8"?>
-<w:ftr xmlns:ve="http://schemas.openxmlformats.org/markup-compatibility/2006" xmlns:o="urn:schemas-microsoft-com:office:office" xmlns:r="http://schemas.openxmlformats.org/officeDocument/2006/relationships" xmlns:m="http://schemas.openxmlformats.org/officeDocument/2006/math" xmlns:v="urn:schemas-microsoft-com:vml" xmlns:wp="http://schemas.openxmlformats.org/drawingml/2006/wordprocessingDrawing" xmlns:w10="urn:schemas-microsoft-com:office:word" xmlns:w="http://schemas.openxmlformats.org/wordprocessingml/2006/main" xmlns:wne="http://schemas.microsoft.com/office/word/2006/wordml">
+<w:ftr xmlns:wpc="http://schemas.microsoft.com/office/word/2010/wordprocessingCanvas" xmlns:mc="http://schemas.openxmlformats.org/markup-compatibility/2006" xmlns:o="urn:schemas-microsoft-com:office:office" xmlns:r="http://schemas.openxmlformats.org/officeDocument/2006/relationships" xmlns:m="http://schemas.openxmlformats.org/officeDocument/2006/math" xmlns:v="urn:schemas-microsoft-com:vml" xmlns:wp14="http://schemas.microsoft.com/office/word/2010/wordprocessingDrawing" xmlns:wp="http://schemas.openxmlformats.org/drawingml/2006/wordprocessingDrawing" xmlns:w10="urn:schemas-microsoft-com:office:word" xmlns:w="http://schemas.openxmlformats.org/wordprocessingml/2006/main" xmlns:w14="http://schemas.microsoft.com/office/word/2010/wordml" xmlns:wpg="http://schemas.microsoft.com/office/word/2010/wordprocessingGroup" xmlns:wpi="http://schemas.microsoft.com/office/word/2010/wordprocessingInk" xmlns:wne="http://schemas.microsoft.com/office/word/2006/wordml" xmlns:wps="http://schemas.microsoft.com/office/word/2010/wordprocessingShape" mc:Ignorable="w14 wp14">
   <w:p>
     <w:pPr>
       <w:pStyle w:val="Footer"/>
@@ -3566,7 +3592,7 @@
         <w:rFonts w:ascii="Arial" w:hAnsi="Arial" w:cs="Arial"/>
         <w:noProof/>
       </w:rPr>
-      <w:t>7</w:t>
+      <w:t>2</w:t>
     </w:r>
     <w:r>
       <w:rPr>
@@ -3585,7 +3611,7 @@
 </file>
 
 <file path=word/footnotes.xml><?xml version="1.0" encoding="utf-8"?>
-<w:footnotes xmlns:ve="http://schemas.openxmlformats.org/markup-compatibility/2006" xmlns:o="urn:schemas-microsoft-com:office:office" xmlns:r="http://schemas.openxmlformats.org/officeDocument/2006/relationships" xmlns:m="http://schemas.openxmlformats.org/officeDocument/2006/math" xmlns:v="urn:schemas-microsoft-com:vml" xmlns:wp="http://schemas.openxmlformats.org/drawingml/2006/wordprocessingDrawing" xmlns:w10="urn:schemas-microsoft-com:office:word" xmlns:w="http://schemas.openxmlformats.org/wordprocessingml/2006/main" xmlns:wne="http://schemas.microsoft.com/office/word/2006/wordml">
+<w:footnotes xmlns:wpc="http://schemas.microsoft.com/office/word/2010/wordprocessingCanvas" xmlns:mc="http://schemas.openxmlformats.org/markup-compatibility/2006" xmlns:o="urn:schemas-microsoft-com:office:office" xmlns:r="http://schemas.openxmlformats.org/officeDocument/2006/relationships" xmlns:m="http://schemas.openxmlformats.org/officeDocument/2006/math" xmlns:v="urn:schemas-microsoft-com:vml" xmlns:wp14="http://schemas.microsoft.com/office/word/2010/wordprocessingDrawing" xmlns:wp="http://schemas.openxmlformats.org/drawingml/2006/wordprocessingDrawing" xmlns:w10="urn:schemas-microsoft-com:office:word" xmlns:w="http://schemas.openxmlformats.org/wordprocessingml/2006/main" xmlns:w14="http://schemas.microsoft.com/office/word/2010/wordml" xmlns:wpg="http://schemas.microsoft.com/office/word/2010/wordprocessingGroup" xmlns:wpi="http://schemas.microsoft.com/office/word/2010/wordprocessingInk" xmlns:wne="http://schemas.microsoft.com/office/word/2006/wordml" xmlns:wps="http://schemas.microsoft.com/office/word/2010/wordprocessingShape" mc:Ignorable="w14 wp14">
   <w:footnote w:type="separator" w:id="-1">
     <w:p>
       <w:r>
@@ -3604,7 +3630,7 @@
 </file>
 
 <file path=word/header1.xml><?xml version="1.0" encoding="utf-8"?>
-<w:hdr xmlns:ve="http://schemas.openxmlformats.org/markup-compatibility/2006" xmlns:o="urn:schemas-microsoft-com:office:office" xmlns:r="http://schemas.openxmlformats.org/officeDocument/2006/relationships" xmlns:m="http://schemas.openxmlformats.org/officeDocument/2006/math" xmlns:v="urn:schemas-microsoft-com:vml" xmlns:wp="http://schemas.openxmlformats.org/drawingml/2006/wordprocessingDrawing" xmlns:w10="urn:schemas-microsoft-com:office:word" xmlns:w="http://schemas.openxmlformats.org/wordprocessingml/2006/main" xmlns:wne="http://schemas.microsoft.com/office/word/2006/wordml">
+<w:hdr xmlns:wpc="http://schemas.microsoft.com/office/word/2010/wordprocessingCanvas" xmlns:mc="http://schemas.openxmlformats.org/markup-compatibility/2006" xmlns:o="urn:schemas-microsoft-com:office:office" xmlns:r="http://schemas.openxmlformats.org/officeDocument/2006/relationships" xmlns:m="http://schemas.openxmlformats.org/officeDocument/2006/math" xmlns:v="urn:schemas-microsoft-com:vml" xmlns:wp14="http://schemas.microsoft.com/office/word/2010/wordprocessingDrawing" xmlns:wp="http://schemas.openxmlformats.org/drawingml/2006/wordprocessingDrawing" xmlns:w10="urn:schemas-microsoft-com:office:word" xmlns:w="http://schemas.openxmlformats.org/wordprocessingml/2006/main" xmlns:w14="http://schemas.microsoft.com/office/word/2010/wordml" xmlns:wpg="http://schemas.microsoft.com/office/word/2010/wordprocessingGroup" xmlns:wpi="http://schemas.microsoft.com/office/word/2010/wordprocessingInk" xmlns:wne="http://schemas.microsoft.com/office/word/2006/wordml" xmlns:wps="http://schemas.microsoft.com/office/word/2010/wordprocessingShape" mc:Ignorable="w14 wp14">
   <w:p>
     <w:pPr>
       <w:pStyle w:val="Header"/>
@@ -3624,7 +3650,7 @@
 </file>
 
 <file path=word/header2.xml><?xml version="1.0" encoding="utf-8"?>
-<w:hdr xmlns:ve="http://schemas.openxmlformats.org/markup-compatibility/2006" xmlns:o="urn:schemas-microsoft-com:office:office" xmlns:r="http://schemas.openxmlformats.org/officeDocument/2006/relationships" xmlns:m="http://schemas.openxmlformats.org/officeDocument/2006/math" xmlns:v="urn:schemas-microsoft-com:vml" xmlns:wp="http://schemas.openxmlformats.org/drawingml/2006/wordprocessingDrawing" xmlns:w10="urn:schemas-microsoft-com:office:word" xmlns:w="http://schemas.openxmlformats.org/wordprocessingml/2006/main" xmlns:wne="http://schemas.microsoft.com/office/word/2006/wordml">
+<w:hdr xmlns:wpc="http://schemas.microsoft.com/office/word/2010/wordprocessingCanvas" xmlns:mc="http://schemas.openxmlformats.org/markup-compatibility/2006" xmlns:o="urn:schemas-microsoft-com:office:office" xmlns:r="http://schemas.openxmlformats.org/officeDocument/2006/relationships" xmlns:m="http://schemas.openxmlformats.org/officeDocument/2006/math" xmlns:v="urn:schemas-microsoft-com:vml" xmlns:wp14="http://schemas.microsoft.com/office/word/2010/wordprocessingDrawing" xmlns:wp="http://schemas.openxmlformats.org/drawingml/2006/wordprocessingDrawing" xmlns:w10="urn:schemas-microsoft-com:office:word" xmlns:w="http://schemas.openxmlformats.org/wordprocessingml/2006/main" xmlns:w14="http://schemas.microsoft.com/office/word/2010/wordml" xmlns:wpg="http://schemas.microsoft.com/office/word/2010/wordprocessingGroup" xmlns:wpi="http://schemas.microsoft.com/office/word/2010/wordprocessingInk" xmlns:wne="http://schemas.microsoft.com/office/word/2006/wordml" xmlns:wps="http://schemas.microsoft.com/office/word/2010/wordprocessingShape" mc:Ignorable="w14 wp14">
   <w:p>
     <w:pPr>
       <w:pStyle w:val="Header"/>
@@ -3661,11 +3687,21 @@
     <w:r>
       <w:t xml:space="preserve"> v</w:t>
     </w:r>
-    <w:fldSimple w:instr=" DOCPROPERTY  &quot;Extension Version&quot;  \* MERGEFORMAT ">
-      <w:r>
-        <w:t>2.0</w:t>
-      </w:r>
-    </w:fldSimple>
+    <w:r>
+      <w:fldChar w:fldCharType="begin"/>
+    </w:r>
+    <w:r>
+      <w:instrText xml:space="preserve"> DOCPROPERTY  "Extension Version"  \* MERGEFORMAT </w:instrText>
+    </w:r>
+    <w:r>
+      <w:fldChar w:fldCharType="separate"/>
+    </w:r>
+    <w:r>
+      <w:t>2.0</w:t>
+    </w:r>
+    <w:r>
+      <w:fldChar w:fldCharType="end"/>
+    </w:r>
     <w:r>
       <w:t xml:space="preserve"> – User Guide</w:t>
     </w:r>
@@ -3690,7 +3726,7 @@
 </file>
 
 <file path=word/numbering.xml><?xml version="1.0" encoding="utf-8"?>
-<w:numbering xmlns:ve="http://schemas.openxmlformats.org/markup-compatibility/2006" xmlns:o="urn:schemas-microsoft-com:office:office" xmlns:r="http://schemas.openxmlformats.org/officeDocument/2006/relationships" xmlns:m="http://schemas.openxmlformats.org/officeDocument/2006/math" xmlns:v="urn:schemas-microsoft-com:vml" xmlns:wp="http://schemas.openxmlformats.org/drawingml/2006/wordprocessingDrawing" xmlns:w10="urn:schemas-microsoft-com:office:word" xmlns:w="http://schemas.openxmlformats.org/wordprocessingml/2006/main" xmlns:wne="http://schemas.microsoft.com/office/word/2006/wordml">
+<w:numbering xmlns:wpc="http://schemas.microsoft.com/office/word/2010/wordprocessingCanvas" xmlns:mc="http://schemas.openxmlformats.org/markup-compatibility/2006" xmlns:o="urn:schemas-microsoft-com:office:office" xmlns:r="http://schemas.openxmlformats.org/officeDocument/2006/relationships" xmlns:m="http://schemas.openxmlformats.org/officeDocument/2006/math" xmlns:v="urn:schemas-microsoft-com:vml" xmlns:wp14="http://schemas.microsoft.com/office/word/2010/wordprocessingDrawing" xmlns:wp="http://schemas.openxmlformats.org/drawingml/2006/wordprocessingDrawing" xmlns:w10="urn:schemas-microsoft-com:office:word" xmlns:w="http://schemas.openxmlformats.org/wordprocessingml/2006/main" xmlns:w14="http://schemas.microsoft.com/office/word/2010/wordml" xmlns:wpg="http://schemas.microsoft.com/office/word/2010/wordprocessingGroup" xmlns:wpi="http://schemas.microsoft.com/office/word/2010/wordprocessingInk" xmlns:wne="http://schemas.microsoft.com/office/word/2006/wordml" xmlns:wps="http://schemas.microsoft.com/office/word/2010/wordprocessingShape" mc:Ignorable="w14 wp14">
   <w:abstractNum w:abstractNumId="0">
     <w:nsid w:val="027F602A"/>
     <w:multiLevelType w:val="multilevel"/>
@@ -4156,7 +4192,7 @@
 </file>
 
 <file path=word/styles.xml><?xml version="1.0" encoding="utf-8"?>
-<w:styles xmlns:r="http://schemas.openxmlformats.org/officeDocument/2006/relationships" xmlns:w="http://schemas.openxmlformats.org/wordprocessingml/2006/main">
+<w:styles xmlns:mc="http://schemas.openxmlformats.org/markup-compatibility/2006" xmlns:r="http://schemas.openxmlformats.org/officeDocument/2006/relationships" xmlns:w="http://schemas.openxmlformats.org/wordprocessingml/2006/main" xmlns:w14="http://schemas.microsoft.com/office/word/2010/wordml" mc:Ignorable="w14">
   <w:docDefaults>
     <w:rPrDefault>
       <w:rPr>
@@ -4530,7 +4566,6 @@
     <w:uiPriority w:val="99"/>
     <w:semiHidden/>
     <w:unhideWhenUsed/>
-    <w:qFormat/>
     <w:tblPr>
       <w:tblInd w:w="0" w:type="dxa"/>
       <w:tblCellMar>
@@ -5198,6 +5233,196 @@
       <w:color w:val="0000FF"/>
       <w:u w:val="single"/>
     </w:rPr>
+  </w:style>
+</w:styles>
+</file>
+
+<file path=word/stylesWithEffects.xml><?xml version="1.0" encoding="utf-8"?>
+<w:styles xmlns:wpc="http://schemas.microsoft.com/office/word/2010/wordprocessingCanvas" xmlns:mc="http://schemas.openxmlformats.org/markup-compatibility/2006" xmlns:o="urn:schemas-microsoft-com:office:office" xmlns:r="http://schemas.openxmlformats.org/officeDocument/2006/relationships" xmlns:m="http://schemas.openxmlformats.org/officeDocument/2006/math" xmlns:v="urn:schemas-microsoft-com:vml" xmlns:wp14="http://schemas.microsoft.com/office/word/2010/wordprocessingDrawing" xmlns:wp="http://schemas.openxmlformats.org/drawingml/2006/wordprocessingDrawing" xmlns:w10="urn:schemas-microsoft-com:office:word" xmlns:w="http://schemas.openxmlformats.org/wordprocessingml/2006/main" xmlns:w14="http://schemas.microsoft.com/office/word/2010/wordml" xmlns:wpg="http://schemas.microsoft.com/office/word/2010/wordprocessingGroup" xmlns:wpi="http://schemas.microsoft.com/office/word/2010/wordprocessingInk" xmlns:wne="http://schemas.microsoft.com/office/word/2006/wordml" xmlns:wps="http://schemas.microsoft.com/office/word/2010/wordprocessingShape" mc:Ignorable="w14 wp14">
+  <w:docDefaults>
+    <w:rPrDefault>
+      <w:rPr>
+        <w:rFonts w:asciiTheme="minorHAnsi" w:eastAsiaTheme="minorEastAsia" w:hAnsiTheme="minorHAnsi" w:cstheme="minorBidi"/>
+        <w:sz w:val="22"/>
+        <w:szCs w:val="22"/>
+        <w:lang w:val="en-US" w:eastAsia="en-US" w:bidi="ar-SA"/>
+      </w:rPr>
+    </w:rPrDefault>
+    <w:pPrDefault>
+      <w:pPr>
+        <w:spacing w:after="200" w:line="276" w:lineRule="auto"/>
+      </w:pPr>
+    </w:pPrDefault>
+  </w:docDefaults>
+  <w:latentStyles w:defLockedState="0" w:defUIPriority="99" w:defSemiHidden="1" w:defUnhideWhenUsed="1" w:defQFormat="0" w:count="267">
+    <w:lsdException w:name="Normal" w:semiHidden="0" w:uiPriority="0" w:unhideWhenUsed="0" w:qFormat="1"/>
+    <w:lsdException w:name="heading 1" w:semiHidden="0" w:uiPriority="9" w:unhideWhenUsed="0" w:qFormat="1"/>
+    <w:lsdException w:name="heading 2" w:uiPriority="9" w:qFormat="1"/>
+    <w:lsdException w:name="heading 3" w:uiPriority="9" w:qFormat="1"/>
+    <w:lsdException w:name="heading 4" w:uiPriority="9" w:qFormat="1"/>
+    <w:lsdException w:name="heading 5" w:uiPriority="9" w:qFormat="1"/>
+    <w:lsdException w:name="heading 6" w:uiPriority="9" w:qFormat="1"/>
+    <w:lsdException w:name="heading 7" w:uiPriority="9" w:qFormat="1"/>
+    <w:lsdException w:name="heading 8" w:uiPriority="9" w:qFormat="1"/>
+    <w:lsdException w:name="heading 9" w:uiPriority="9" w:qFormat="1"/>
+    <w:lsdException w:name="toc 1" w:uiPriority="39"/>
+    <w:lsdException w:name="toc 2" w:uiPriority="39"/>
+    <w:lsdException w:name="toc 3" w:uiPriority="39"/>
+    <w:lsdException w:name="toc 4" w:uiPriority="39"/>
+    <w:lsdException w:name="toc 5" w:uiPriority="39"/>
+    <w:lsdException w:name="toc 6" w:uiPriority="39"/>
+    <w:lsdException w:name="toc 7" w:uiPriority="39"/>
+    <w:lsdException w:name="toc 8" w:uiPriority="39"/>
+    <w:lsdException w:name="toc 9" w:uiPriority="39"/>
+    <w:lsdException w:name="caption" w:uiPriority="35" w:qFormat="1"/>
+    <w:lsdException w:name="Title" w:semiHidden="0" w:uiPriority="10" w:unhideWhenUsed="0" w:qFormat="1"/>
+    <w:lsdException w:name="Default Paragraph Font" w:uiPriority="1"/>
+    <w:lsdException w:name="Subtitle" w:semiHidden="0" w:uiPriority="11" w:unhideWhenUsed="0" w:qFormat="1"/>
+    <w:lsdException w:name="Strong" w:semiHidden="0" w:uiPriority="22" w:unhideWhenUsed="0" w:qFormat="1"/>
+    <w:lsdException w:name="Emphasis" w:semiHidden="0" w:uiPriority="20" w:unhideWhenUsed="0" w:qFormat="1"/>
+    <w:lsdException w:name="Table Grid" w:semiHidden="0" w:uiPriority="59" w:unhideWhenUsed="0"/>
+    <w:lsdException w:name="Placeholder Text" w:unhideWhenUsed="0"/>
+    <w:lsdException w:name="No Spacing" w:semiHidden="0" w:uiPriority="1" w:unhideWhenUsed="0" w:qFormat="1"/>
+    <w:lsdException w:name="Light Shading" w:semiHidden="0" w:uiPriority="60" w:unhideWhenUsed="0"/>
+    <w:lsdException w:name="Light List" w:semiHidden="0" w:uiPriority="61" w:unhideWhenUsed="0"/>
+    <w:lsdException w:name="Light Grid" w:semiHidden="0" w:uiPriority="62" w:unhideWhenUsed="0"/>
+    <w:lsdException w:name="Medium Shading 1" w:semiHidden="0" w:uiPriority="63" w:unhideWhenUsed="0"/>
+    <w:lsdException w:name="Medium Shading 2" w:semiHidden="0" w:uiPriority="64" w:unhideWhenUsed="0"/>
+    <w:lsdException w:name="Medium List 1" w:semiHidden="0" w:uiPriority="65" w:unhideWhenUsed="0"/>
+    <w:lsdException w:name="Medium List 2" w:semiHidden="0" w:uiPriority="66" w:unhideWhenUsed="0"/>
+    <w:lsdException w:name="Medium Grid 1" w:semiHidden="0" w:uiPriority="67" w:unhideWhenUsed="0"/>
+    <w:lsdException w:name="Medium Grid 2" w:semiHidden="0" w:uiPriority="68" w:unhideWhenUsed="0"/>
+    <w:lsdException w:name="Medium Grid 3" w:semiHidden="0" w:uiPriority="69" w:unhideWhenUsed="0"/>
+    <w:lsdException w:name="Dark List" w:semiHidden="0" w:uiPriority="70" w:unhideWhenUsed="0"/>
+    <w:lsdException w:name="Colorful Shading" w:semiHidden="0" w:uiPriority="71" w:unhideWhenUsed="0"/>
+    <w:lsdException w:name="Colorful List" w:semiHidden="0" w:uiPriority="72" w:unhideWhenUsed="0"/>
+    <w:lsdException w:name="Colorful Grid" w:semiHidden="0" w:uiPriority="73" w:unhideWhenUsed="0"/>
+    <w:lsdException w:name="Light Shading Accent 1" w:semiHidden="0" w:uiPriority="60" w:unhideWhenUsed="0"/>
+    <w:lsdException w:name="Light List Accent 1" w:semiHidden="0" w:uiPriority="61" w:unhideWhenUsed="0"/>
+    <w:lsdException w:name="Light Grid Accent 1" w:semiHidden="0" w:uiPriority="62" w:unhideWhenUsed="0"/>
+    <w:lsdException w:name="Medium Shading 1 Accent 1" w:semiHidden="0" w:uiPriority="63" w:unhideWhenUsed="0"/>
+    <w:lsdException w:name="Medium Shading 2 Accent 1" w:semiHidden="0" w:uiPriority="64" w:unhideWhenUsed="0"/>
+    <w:lsdException w:name="Medium List 1 Accent 1" w:semiHidden="0" w:uiPriority="65" w:unhideWhenUsed="0"/>
+    <w:lsdException w:name="Revision" w:unhideWhenUsed="0"/>
+    <w:lsdException w:name="List Paragraph" w:semiHidden="0" w:uiPriority="34" w:unhideWhenUsed="0" w:qFormat="1"/>
+    <w:lsdException w:name="Quote" w:semiHidden="0" w:uiPriority="29" w:unhideWhenUsed="0" w:qFormat="1"/>
+    <w:lsdException w:name="Intense Quote" w:semiHidden="0" w:uiPriority="30" w:unhideWhenUsed="0" w:qFormat="1"/>
+    <w:lsdException w:name="Medium List 2 Accent 1" w:semiHidden="0" w:uiPriority="66" w:unhideWhenUsed="0"/>
+    <w:lsdException w:name="Medium Grid 1 Accent 1" w:semiHidden="0" w:uiPriority="67" w:unhideWhenUsed="0"/>
+    <w:lsdException w:name="Medium Grid 2 Accent 1" w:semiHidden="0" w:uiPriority="68" w:unhideWhenUsed="0"/>
+    <w:lsdException w:name="Medium Grid 3 Accent 1" w:semiHidden="0" w:uiPriority="69" w:unhideWhenUsed="0"/>
+    <w:lsdException w:name="Dark List Accent 1" w:semiHidden="0" w:uiPriority="70" w:unhideWhenUsed="0"/>
+    <w:lsdException w:name="Colorful Shading Accent 1" w:semiHidden="0" w:uiPriority="71" w:unhideWhenUsed="0"/>
+    <w:lsdException w:name="Colorful List Accent 1" w:semiHidden="0" w:uiPriority="72" w:unhideWhenUsed="0"/>
+    <w:lsdException w:name="Colorful Grid Accent 1" w:semiHidden="0" w:uiPriority="73" w:unhideWhenUsed="0"/>
+    <w:lsdException w:name="Light Shading Accent 2" w:semiHidden="0" w:uiPriority="60" w:unhideWhenUsed="0"/>
+    <w:lsdException w:name="Light List Accent 2" w:semiHidden="0" w:uiPriority="61" w:unhideWhenUsed="0"/>
+    <w:lsdException w:name="Light Grid Accent 2" w:semiHidden="0" w:uiPriority="62" w:unhideWhenUsed="0"/>
+    <w:lsdException w:name="Medium Shading 1 Accent 2" w:semiHidden="0" w:uiPriority="63" w:unhideWhenUsed="0"/>
+    <w:lsdException w:name="Medium Shading 2 Accent 2" w:semiHidden="0" w:uiPriority="64" w:unhideWhenUsed="0"/>
+    <w:lsdException w:name="Medium List 1 Accent 2" w:semiHidden="0" w:uiPriority="65" w:unhideWhenUsed="0"/>
+    <w:lsdException w:name="Medium List 2 Accent 2" w:semiHidden="0" w:uiPriority="66" w:unhideWhenUsed="0"/>
+    <w:lsdException w:name="Medium Grid 1 Accent 2" w:semiHidden="0" w:uiPriority="67" w:unhideWhenUsed="0"/>
+    <w:lsdException w:name="Medium Grid 2 Accent 2" w:semiHidden="0" w:uiPriority="68" w:unhideWhenUsed="0"/>
+    <w:lsdException w:name="Medium Grid 3 Accent 2" w:semiHidden="0" w:uiPriority="69" w:unhideWhenUsed="0"/>
+    <w:lsdException w:name="Dark List Accent 2" w:semiHidden="0" w:uiPriority="70" w:unhideWhenUsed="0"/>
+    <w:lsdException w:name="Colorful Shading Accent 2" w:semiHidden="0" w:uiPriority="71" w:unhideWhenUsed="0"/>
+    <w:lsdException w:name="Colorful List Accent 2" w:semiHidden="0" w:uiPriority="72" w:unhideWhenUsed="0"/>
+    <w:lsdException w:name="Colorful Grid Accent 2" w:semiHidden="0" w:uiPriority="73" w:unhideWhenUsed="0"/>
+    <w:lsdException w:name="Light Shading Accent 3" w:semiHidden="0" w:uiPriority="60" w:unhideWhenUsed="0"/>
+    <w:lsdException w:name="Light List Accent 3" w:semiHidden="0" w:uiPriority="61" w:unhideWhenUsed="0"/>
+    <w:lsdException w:name="Light Grid Accent 3" w:semiHidden="0" w:uiPriority="62" w:unhideWhenUsed="0"/>
+    <w:lsdException w:name="Medium Shading 1 Accent 3" w:semiHidden="0" w:uiPriority="63" w:unhideWhenUsed="0"/>
+    <w:lsdException w:name="Medium Shading 2 Accent 3" w:semiHidden="0" w:uiPriority="64" w:unhideWhenUsed="0"/>
+    <w:lsdException w:name="Medium List 1 Accent 3" w:semiHidden="0" w:uiPriority="65" w:unhideWhenUsed="0"/>
+    <w:lsdException w:name="Medium List 2 Accent 3" w:semiHidden="0" w:uiPriority="66" w:unhideWhenUsed="0"/>
+    <w:lsdException w:name="Medium Grid 1 Accent 3" w:semiHidden="0" w:uiPriority="67" w:unhideWhenUsed="0"/>
+    <w:lsdException w:name="Medium Grid 2 Accent 3" w:semiHidden="0" w:uiPriority="68" w:unhideWhenUsed="0"/>
+    <w:lsdException w:name="Medium Grid 3 Accent 3" w:semiHidden="0" w:uiPriority="69" w:unhideWhenUsed="0"/>
+    <w:lsdException w:name="Dark List Accent 3" w:semiHidden="0" w:uiPriority="70" w:unhideWhenUsed="0"/>
+    <w:lsdException w:name="Colorful Shading Accent 3" w:semiHidden="0" w:uiPriority="71" w:unhideWhenUsed="0"/>
+    <w:lsdException w:name="Colorful List Accent 3" w:semiHidden="0" w:uiPriority="72" w:unhideWhenUsed="0"/>
+    <w:lsdException w:name="Colorful Grid Accent 3" w:semiHidden="0" w:uiPriority="73" w:unhideWhenUsed="0"/>
+    <w:lsdException w:name="Light Shading Accent 4" w:semiHidden="0" w:uiPriority="60" w:unhideWhenUsed="0"/>
+    <w:lsdException w:name="Light List Accent 4" w:semiHidden="0" w:uiPriority="61" w:unhideWhenUsed="0"/>
+    <w:lsdException w:name="Light Grid Accent 4" w:semiHidden="0" w:uiPriority="62" w:unhideWhenUsed="0"/>
+    <w:lsdException w:name="Medium Shading 1 Accent 4" w:semiHidden="0" w:uiPriority="63" w:unhideWhenUsed="0"/>
+    <w:lsdException w:name="Medium Shading 2 Accent 4" w:semiHidden="0" w:uiPriority="64" w:unhideWhenUsed="0"/>
+    <w:lsdException w:name="Medium List 1 Accent 4" w:semiHidden="0" w:uiPriority="65" w:unhideWhenUsed="0"/>
+    <w:lsdException w:name="Medium List 2 Accent 4" w:semiHidden="0" w:uiPriority="66" w:unhideWhenUsed="0"/>
+    <w:lsdException w:name="Medium Grid 1 Accent 4" w:semiHidden="0" w:uiPriority="67" w:unhideWhenUsed="0"/>
+    <w:lsdException w:name="Medium Grid 2 Accent 4" w:semiHidden="0" w:uiPriority="68" w:unhideWhenUsed="0"/>
+    <w:lsdException w:name="Medium Grid 3 Accent 4" w:semiHidden="0" w:uiPriority="69" w:unhideWhenUsed="0"/>
+    <w:lsdException w:name="Dark List Accent 4" w:semiHidden="0" w:uiPriority="70" w:unhideWhenUsed="0"/>
+    <w:lsdException w:name="Colorful Shading Accent 4" w:semiHidden="0" w:uiPriority="71" w:unhideWhenUsed="0"/>
+    <w:lsdException w:name="Colorful List Accent 4" w:semiHidden="0" w:uiPriority="72" w:unhideWhenUsed="0"/>
+    <w:lsdException w:name="Colorful Grid Accent 4" w:semiHidden="0" w:uiPriority="73" w:unhideWhenUsed="0"/>
+    <w:lsdException w:name="Light Shading Accent 5" w:semiHidden="0" w:uiPriority="60" w:unhideWhenUsed="0"/>
+    <w:lsdException w:name="Light List Accent 5" w:semiHidden="0" w:uiPriority="61" w:unhideWhenUsed="0"/>
+    <w:lsdException w:name="Light Grid Accent 5" w:semiHidden="0" w:uiPriority="62" w:unhideWhenUsed="0"/>
+    <w:lsdException w:name="Medium Shading 1 Accent 5" w:semiHidden="0" w:uiPriority="63" w:unhideWhenUsed="0"/>
+    <w:lsdException w:name="Medium Shading 2 Accent 5" w:semiHidden="0" w:uiPriority="64" w:unhideWhenUsed="0"/>
+    <w:lsdException w:name="Medium List 1 Accent 5" w:semiHidden="0" w:uiPriority="65" w:unhideWhenUsed="0"/>
+    <w:lsdException w:name="Medium List 2 Accent 5" w:semiHidden="0" w:uiPriority="66" w:unhideWhenUsed="0"/>
+    <w:lsdException w:name="Medium Grid 1 Accent 5" w:semiHidden="0" w:uiPriority="67" w:unhideWhenUsed="0"/>
+    <w:lsdException w:name="Medium Grid 2 Accent 5" w:semiHidden="0" w:uiPriority="68" w:unhideWhenUsed="0"/>
+    <w:lsdException w:name="Medium Grid 3 Accent 5" w:semiHidden="0" w:uiPriority="69" w:unhideWhenUsed="0"/>
+    <w:lsdException w:name="Dark List Accent 5" w:semiHidden="0" w:uiPriority="70" w:unhideWhenUsed="0"/>
+    <w:lsdException w:name="Colorful Shading Accent 5" w:semiHidden="0" w:uiPriority="71" w:unhideWhenUsed="0"/>
+    <w:lsdException w:name="Colorful List Accent 5" w:semiHidden="0" w:uiPriority="72" w:unhideWhenUsed="0"/>
+    <w:lsdException w:name="Colorful Grid Accent 5" w:semiHidden="0" w:uiPriority="73" w:unhideWhenUsed="0"/>
+    <w:lsdException w:name="Light Shading Accent 6" w:semiHidden="0" w:uiPriority="60" w:unhideWhenUsed="0"/>
+    <w:lsdException w:name="Light List Accent 6" w:semiHidden="0" w:uiPriority="61" w:unhideWhenUsed="0"/>
+    <w:lsdException w:name="Light Grid Accent 6" w:semiHidden="0" w:uiPriority="62" w:unhideWhenUsed="0"/>
+    <w:lsdException w:name="Medium Shading 1 Accent 6" w:semiHidden="0" w:uiPriority="63" w:unhideWhenUsed="0"/>
+    <w:lsdException w:name="Medium Shading 2 Accent 6" w:semiHidden="0" w:uiPriority="64" w:unhideWhenUsed="0"/>
+    <w:lsdException w:name="Medium List 1 Accent 6" w:semiHidden="0" w:uiPriority="65" w:unhideWhenUsed="0"/>
+    <w:lsdException w:name="Medium List 2 Accent 6" w:semiHidden="0" w:uiPriority="66" w:unhideWhenUsed="0"/>
+    <w:lsdException w:name="Medium Grid 1 Accent 6" w:semiHidden="0" w:uiPriority="67" w:unhideWhenUsed="0"/>
+    <w:lsdException w:name="Medium Grid 2 Accent 6" w:semiHidden="0" w:uiPriority="68" w:unhideWhenUsed="0"/>
+    <w:lsdException w:name="Medium Grid 3 Accent 6" w:semiHidden="0" w:uiPriority="69" w:unhideWhenUsed="0"/>
+    <w:lsdException w:name="Dark List Accent 6" w:semiHidden="0" w:uiPriority="70" w:unhideWhenUsed="0"/>
+    <w:lsdException w:name="Colorful Shading Accent 6" w:semiHidden="0" w:uiPriority="71" w:unhideWhenUsed="0"/>
+    <w:lsdException w:name="Colorful List Accent 6" w:semiHidden="0" w:uiPriority="72" w:unhideWhenUsed="0"/>
+    <w:lsdException w:name="Colorful Grid Accent 6" w:semiHidden="0" w:uiPriority="73" w:unhideWhenUsed="0"/>
+    <w:lsdException w:name="Subtle Emphasis" w:semiHidden="0" w:uiPriority="19" w:unhideWhenUsed="0" w:qFormat="1"/>
+    <w:lsdException w:name="Intense Emphasis" w:semiHidden="0" w:uiPriority="21" w:unhideWhenUsed="0" w:qFormat="1"/>
+    <w:lsdException w:name="Subtle Reference" w:semiHidden="0" w:uiPriority="31" w:unhideWhenUsed="0" w:qFormat="1"/>
+    <w:lsdException w:name="Intense Reference" w:semiHidden="0" w:uiPriority="32" w:unhideWhenUsed="0" w:qFormat="1"/>
+    <w:lsdException w:name="Book Title" w:semiHidden="0" w:uiPriority="33" w:unhideWhenUsed="0" w:qFormat="1"/>
+    <w:lsdException w:name="Bibliography" w:uiPriority="37"/>
+    <w:lsdException w:name="TOC Heading" w:uiPriority="39" w:qFormat="1"/>
+  </w:latentStyles>
+  <w:style w:type="paragraph" w:default="1" w:styleId="Normal">
+    <w:name w:val="Normal"/>
+    <w:qFormat/>
+  </w:style>
+  <w:style w:type="character" w:default="1" w:styleId="DefaultParagraphFont">
+    <w:name w:val="Default Paragraph Font"/>
+    <w:uiPriority w:val="1"/>
+    <w:semiHidden/>
+    <w:unhideWhenUsed/>
+  </w:style>
+  <w:style w:type="table" w:default="1" w:styleId="TableNormal">
+    <w:name w:val="Normal Table"/>
+    <w:uiPriority w:val="99"/>
+    <w:semiHidden/>
+    <w:unhideWhenUsed/>
+    <w:tblPr>
+      <w:tblInd w:w="0" w:type="dxa"/>
+      <w:tblCellMar>
+        <w:top w:w="0" w:type="dxa"/>
+        <w:left w:w="108" w:type="dxa"/>
+        <w:bottom w:w="0" w:type="dxa"/>
+        <w:right w:w="108" w:type="dxa"/>
+      </w:tblCellMar>
+    </w:tblPr>
+  </w:style>
+  <w:style w:type="numbering" w:default="1" w:styleId="NoList">
+    <w:name w:val="No List"/>
+    <w:uiPriority w:val="99"/>
+    <w:semiHidden/>
+    <w:unhideWhenUsed/>
   </w:style>
 </w:styles>
 </file>

</xml_diff>